<commit_message>
making small changes to hw8
</commit_message>
<xml_diff>
--- a/Homeworks/HW08/PM592_HW8.docx
+++ b/Homeworks/HW08/PM592_HW8.docx
@@ -1,6 +1,6 @@
 
 <file path=word/document.xml><?xml version="1.0" encoding="utf-8"?>
-<w:document xmlns:wpc="http://schemas.microsoft.com/office/word/2010/wordprocessingCanvas" xmlns:cx="http://schemas.microsoft.com/office/drawing/2014/chartex" xmlns:cx1="http://schemas.microsoft.com/office/drawing/2015/9/8/chartex" xmlns:cx2="http://schemas.microsoft.com/office/drawing/2015/10/21/chartex" xmlns:cx3="http://schemas.microsoft.com/office/drawing/2016/5/9/chartex" xmlns:cx4="http://schemas.microsoft.com/office/drawing/2016/5/10/chartex" xmlns:cx5="http://schemas.microsoft.com/office/drawing/2016/5/11/chartex" xmlns:cx6="http://schemas.microsoft.com/office/drawing/2016/5/12/chartex" xmlns:cx7="http://schemas.microsoft.com/office/drawing/2016/5/13/chartex" xmlns:cx8="http://schemas.microsoft.com/office/drawing/2016/5/14/chartex" xmlns:mc="http://schemas.openxmlformats.org/markup-compatibility/2006" xmlns:aink="http://schemas.microsoft.com/office/drawing/2016/ink" xmlns:am3d="http://schemas.microsoft.com/office/drawing/2017/model3d" xmlns:o="urn:schemas-microsoft-com:office:office" xmlns:oel="http://schemas.microsoft.com/office/2019/extlst" xmlns:r="http://schemas.openxmlformats.org/officeDocument/2006/relationships" xmlns:m="http://schemas.openxmlformats.org/officeDocument/2006/math" xmlns:v="urn:schemas-microsoft-com:vml" xmlns:wp14="http://schemas.microsoft.com/office/word/2010/wordprocessingDrawing" xmlns:wp="http://schemas.openxmlformats.org/drawingml/2006/wordprocessingDrawing" xmlns:w10="urn:schemas-microsoft-com:office:word" xmlns:w="http://schemas.openxmlformats.org/wordprocessingml/2006/main" xmlns:w14="http://schemas.microsoft.com/office/word/2010/wordml" xmlns:w15="http://schemas.microsoft.com/office/word/2012/wordml" xmlns:w16cex="http://schemas.microsoft.com/office/word/2018/wordml/cex" xmlns:w16cid="http://schemas.microsoft.com/office/word/2016/wordml/cid" xmlns:w16="http://schemas.microsoft.com/office/word/2018/wordml" xmlns:w16sdtdh="http://schemas.microsoft.com/office/word/2020/wordml/sdtdatahash" xmlns:w16se="http://schemas.microsoft.com/office/word/2015/wordml/symex" xmlns:wpg="http://schemas.microsoft.com/office/word/2010/wordprocessingGroup" xmlns:wpi="http://schemas.microsoft.com/office/word/2010/wordprocessingInk" xmlns:wne="http://schemas.microsoft.com/office/word/2006/wordml" xmlns:wps="http://schemas.microsoft.com/office/word/2010/wordprocessingShape" mc:Ignorable="w14 w15 w16se w16cid w16 w16cex w16sdtdh wp14">
+<w:document xmlns:wpc="http://schemas.microsoft.com/office/word/2010/wordprocessingCanvas" xmlns:cx="http://schemas.microsoft.com/office/drawing/2014/chartex" xmlns:cx1="http://schemas.microsoft.com/office/drawing/2015/9/8/chartex" xmlns:cx2="http://schemas.microsoft.com/office/drawing/2015/10/21/chartex" xmlns:cx3="http://schemas.microsoft.com/office/drawing/2016/5/9/chartex" xmlns:cx4="http://schemas.microsoft.com/office/drawing/2016/5/10/chartex" xmlns:cx5="http://schemas.microsoft.com/office/drawing/2016/5/11/chartex" xmlns:cx6="http://schemas.microsoft.com/office/drawing/2016/5/12/chartex" xmlns:cx7="http://schemas.microsoft.com/office/drawing/2016/5/13/chartex" xmlns:cx8="http://schemas.microsoft.com/office/drawing/2016/5/14/chartex" xmlns:mc="http://schemas.openxmlformats.org/markup-compatibility/2006" xmlns:aink="http://schemas.microsoft.com/office/drawing/2016/ink" xmlns:am3d="http://schemas.microsoft.com/office/drawing/2017/model3d" xmlns:o="urn:schemas-microsoft-com:office:office" xmlns:r="http://schemas.openxmlformats.org/officeDocument/2006/relationships" xmlns:m="http://schemas.openxmlformats.org/officeDocument/2006/math" xmlns:v="urn:schemas-microsoft-com:vml" xmlns:wp14="http://schemas.microsoft.com/office/word/2010/wordprocessingDrawing" xmlns:wp="http://schemas.openxmlformats.org/drawingml/2006/wordprocessingDrawing" xmlns:w10="urn:schemas-microsoft-com:office:word" xmlns:w="http://schemas.openxmlformats.org/wordprocessingml/2006/main" xmlns:w14="http://schemas.microsoft.com/office/word/2010/wordml" xmlns:w15="http://schemas.microsoft.com/office/word/2012/wordml" xmlns:w16cex="http://schemas.microsoft.com/office/word/2018/wordml/cex" xmlns:w16cid="http://schemas.microsoft.com/office/word/2016/wordml/cid" xmlns:w16="http://schemas.microsoft.com/office/word/2018/wordml" xmlns:w16se="http://schemas.microsoft.com/office/word/2015/wordml/symex" xmlns:wpg="http://schemas.microsoft.com/office/word/2010/wordprocessingGroup" xmlns:wpi="http://schemas.microsoft.com/office/word/2010/wordprocessingInk" xmlns:wne="http://schemas.microsoft.com/office/word/2006/wordml" xmlns:wps="http://schemas.microsoft.com/office/word/2010/wordprocessingShape" mc:Ignorable="w14 w15 w16se w16cid w16 w16cex wp14">
   <w:body>
     <w:tbl>
       <w:tblPr>
@@ -574,21 +574,12 @@
           <w:lang w:eastAsia="ja-JP"/>
         </w:rPr>
       </w:pPr>
-      <w:proofErr w:type="gramStart"/>
       <w:r>
         <w:rPr>
           <w:rFonts w:ascii="Calibri" w:eastAsia="MS Mincho" w:hAnsi="Calibri" w:cs="Calibri"/>
           <w:lang w:eastAsia="ja-JP"/>
         </w:rPr>
-        <w:t>For the purpose of</w:t>
-      </w:r>
-      <w:proofErr w:type="gramEnd"/>
-      <w:r>
-        <w:rPr>
-          <w:rFonts w:ascii="Calibri" w:eastAsia="MS Mincho" w:hAnsi="Calibri" w:cs="Calibri"/>
-          <w:lang w:eastAsia="ja-JP"/>
-        </w:rPr>
-        <w:t xml:space="preserve"> this assignment, </w:t>
+        <w:t xml:space="preserve">For the purpose of this assignment, </w:t>
       </w:r>
       <w:r>
         <w:rPr>
@@ -1029,23 +1020,7 @@
           <w:rFonts w:eastAsia="MS Mincho" w:cstheme="minorHAnsi"/>
           <w:lang w:eastAsia="ja-JP"/>
         </w:rPr>
-        <w:t xml:space="preserve">Shanahan et al. (2016) studied the effect of exposure to nature and health outcomes in an urban Australian population. A questionnaire was administered to assess health outcomes and the amount of time each participant typically spends in green spaces (e.g., parks). The data </w:t>
-      </w:r>
-      <w:proofErr w:type="gramStart"/>
-      <w:r>
-        <w:rPr>
-          <w:rFonts w:eastAsia="MS Mincho" w:cstheme="minorHAnsi"/>
-          <w:lang w:eastAsia="ja-JP"/>
-        </w:rPr>
-        <w:t>is located in</w:t>
-      </w:r>
-      <w:proofErr w:type="gramEnd"/>
-      <w:r>
-        <w:rPr>
-          <w:rFonts w:eastAsia="MS Mincho" w:cstheme="minorHAnsi"/>
-          <w:lang w:eastAsia="ja-JP"/>
-        </w:rPr>
-        <w:t xml:space="preserve"> </w:t>
+        <w:t xml:space="preserve">Shanahan et al. (2016) studied the effect of exposure to nature and health outcomes in an urban Australian population. A questionnaire was administered to assess health outcomes and the amount of time each participant typically spends in green spaces (e.g., parks). The data is located in </w:t>
       </w:r>
       <w:r>
         <w:rPr>
@@ -1295,8 +1270,8 @@
           <w:color w:val="000000"/>
         </w:rPr>
         <w:drawing>
-          <wp:inline distT="0" distB="0" distL="0" distR="0" wp14:anchorId="39689BAB" wp14:editId="2209E23B">
-            <wp:extent cx="3616489" cy="3251749"/>
+          <wp:inline distT="0" distB="0" distL="0" distR="0" wp14:anchorId="39689BAB" wp14:editId="604CFC96">
+            <wp:extent cx="4819650" cy="4333566"/>
             <wp:effectExtent l="0" t="0" r="0" b="0"/>
             <wp:docPr id="1178524291" name="Picture 4" descr="A computer screen with white text&#10;&#10;Description automatically generated"/>
             <wp:cNvGraphicFramePr>
@@ -1324,7 +1299,7 @@
                   <pic:spPr>
                     <a:xfrm>
                       <a:off x="0" y="0"/>
-                      <a:ext cx="3636946" cy="3270143"/>
+                      <a:ext cx="4861199" cy="4370925"/>
                     </a:xfrm>
                     <a:prstGeom prst="rect">
                       <a:avLst/>
@@ -1359,12 +1334,13 @@
       <w:r>
         <w:rPr>
           <w:rFonts w:ascii="Calibri" w:eastAsia="Times New Roman" w:hAnsi="Calibri" w:cs="Calibri"/>
+          <w:noProof/>
           <w:color w:val="000000"/>
         </w:rPr>
         <w:lastRenderedPageBreak/>
         <w:drawing>
-          <wp:inline distT="0" distB="0" distL="0" distR="0" wp14:anchorId="230408D6" wp14:editId="6CD3B635">
-            <wp:extent cx="3492500" cy="1905000"/>
+          <wp:inline distT="0" distB="0" distL="0" distR="0" wp14:anchorId="230408D6" wp14:editId="370F91A1">
+            <wp:extent cx="4762500" cy="2597727"/>
             <wp:effectExtent l="0" t="0" r="0" b="0"/>
             <wp:docPr id="1300021055" name="Picture 1"/>
             <wp:cNvGraphicFramePr>
@@ -1386,7 +1362,7 @@
                   <pic:spPr>
                     <a:xfrm>
                       <a:off x="0" y="0"/>
-                      <a:ext cx="3492500" cy="1905000"/>
+                      <a:ext cx="4776282" cy="2605245"/>
                     </a:xfrm>
                     <a:prstGeom prst="rect">
                       <a:avLst/>
@@ -1421,11 +1397,12 @@
       <w:r>
         <w:rPr>
           <w:rFonts w:ascii="Calibri" w:eastAsia="Times New Roman" w:hAnsi="Calibri" w:cs="Calibri"/>
+          <w:noProof/>
           <w:color w:val="000000"/>
         </w:rPr>
         <w:drawing>
-          <wp:inline distT="0" distB="0" distL="0" distR="0" wp14:anchorId="5B820C90" wp14:editId="2728C5F5">
-            <wp:extent cx="3492500" cy="1905000"/>
+          <wp:inline distT="0" distB="0" distL="0" distR="0" wp14:anchorId="5B820C90" wp14:editId="556E0C90">
+            <wp:extent cx="4810125" cy="2623705"/>
             <wp:effectExtent l="0" t="0" r="0" b="0"/>
             <wp:docPr id="1128010391" name="Picture 1" descr="A graph showing a high pressure measured&#10;&#10;Description automatically generated"/>
             <wp:cNvGraphicFramePr>
@@ -1447,7 +1424,7 @@
                   <pic:spPr>
                     <a:xfrm>
                       <a:off x="0" y="0"/>
-                      <a:ext cx="3492500" cy="1905000"/>
+                      <a:ext cx="4827486" cy="2633175"/>
                     </a:xfrm>
                     <a:prstGeom prst="rect">
                       <a:avLst/>
@@ -1484,7 +1461,35 @@
           <w:rFonts w:ascii="Calibri" w:eastAsia="Times New Roman" w:hAnsi="Calibri" w:cs="Calibri"/>
           <w:color w:val="000000"/>
         </w:rPr>
-        <w:t>Since there were only 10 duration times in the dataset, I used them as-is instead of converting them into quartiles. According to the grouped smooth approach, it appears that depression is linearly related to the probability of the effects of duration to green spaces. As for the relationship between high blood pressure and the effects of duration to green spaces, it appears that there is a large spike at lower durations, then a drop, and then finally flattens out to a line. I would like to assess other methods to get a better idea of this relationship as it is not very clear in the grouped smooth approach.</w:t>
+        <w:t>Since there were only 10 duration times in the dataset, I used them as-is instead of converting them into quartiles.</w:t>
+      </w:r>
+      <w:r>
+        <w:rPr>
+          <w:rFonts w:ascii="Calibri" w:eastAsia="Times New Roman" w:hAnsi="Calibri" w:cs="Calibri"/>
+          <w:color w:val="000000"/>
+        </w:rPr>
+        <w:t xml:space="preserve"> I converted duration times to a factor variable, and plotted them against the predicted logits.</w:t>
+      </w:r>
+      <w:r>
+        <w:rPr>
+          <w:rFonts w:ascii="Calibri" w:eastAsia="Times New Roman" w:hAnsi="Calibri" w:cs="Calibri"/>
+          <w:color w:val="000000"/>
+        </w:rPr>
+        <w:t xml:space="preserve"> According to the grouped smooth approach, it appears that depression is linearly related to the probability of the effects of duration to green spaces. </w:t>
+      </w:r>
+      <w:r>
+        <w:rPr>
+          <w:rFonts w:ascii="Calibri" w:eastAsia="Times New Roman" w:hAnsi="Calibri" w:cs="Calibri"/>
+          <w:color w:val="000000"/>
+        </w:rPr>
+        <w:t xml:space="preserve">The top graph shows an approximately linear relationship. </w:t>
+      </w:r>
+      <w:r>
+        <w:rPr>
+          <w:rFonts w:ascii="Calibri" w:eastAsia="Times New Roman" w:hAnsi="Calibri" w:cs="Calibri"/>
+          <w:color w:val="000000"/>
+        </w:rPr>
+        <w:t>As for the relationship between high blood pressure and the effects of duration to green spaces, it appears that there is a large spike at lower durations, then a drop, and then finally flattens out to a line. I would like to assess other methods to get a better idea of this relationship as it is not very clear in the grouped smooth approach.</w:t>
       </w:r>
     </w:p>
     <w:p>
@@ -1637,6 +1642,7 @@
           <w:noProof/>
           <w:color w:val="000000"/>
         </w:rPr>
+        <w:lastRenderedPageBreak/>
         <w:drawing>
           <wp:inline distT="0" distB="0" distL="0" distR="0" wp14:anchorId="6EEE2D77" wp14:editId="0E7AB969">
             <wp:extent cx="3295135" cy="1030437"/>
@@ -1691,12 +1697,12 @@
       <w:r>
         <w:rPr>
           <w:rFonts w:ascii="Calibri" w:eastAsia="Times New Roman" w:hAnsi="Calibri" w:cs="Calibri"/>
+          <w:noProof/>
           <w:color w:val="000000"/>
         </w:rPr>
-        <w:lastRenderedPageBreak/>
         <w:drawing>
-          <wp:inline distT="0" distB="0" distL="0" distR="0" wp14:anchorId="6DB7A6D6" wp14:editId="398858C1">
-            <wp:extent cx="3492500" cy="1905000"/>
+          <wp:inline distT="0" distB="0" distL="0" distR="0" wp14:anchorId="6DB7A6D6" wp14:editId="11B3A3EE">
+            <wp:extent cx="5046663" cy="2752725"/>
             <wp:effectExtent l="0" t="0" r="0" b="0"/>
             <wp:docPr id="1156140828" name="Picture 1" descr="A graph with dots and a line&#10;&#10;Description automatically generated"/>
             <wp:cNvGraphicFramePr>
@@ -1718,7 +1724,7 @@
                   <pic:spPr>
                     <a:xfrm>
                       <a:off x="0" y="0"/>
-                      <a:ext cx="3492500" cy="1905000"/>
+                      <a:ext cx="5057684" cy="2758736"/>
                     </a:xfrm>
                     <a:prstGeom prst="rect">
                       <a:avLst/>
@@ -1742,11 +1748,12 @@
       <w:r>
         <w:rPr>
           <w:rFonts w:ascii="Calibri" w:eastAsia="Times New Roman" w:hAnsi="Calibri" w:cs="Calibri"/>
+          <w:noProof/>
           <w:color w:val="000000"/>
         </w:rPr>
         <w:drawing>
-          <wp:inline distT="0" distB="0" distL="0" distR="0" wp14:anchorId="4EEFC70E" wp14:editId="5FB441BF">
-            <wp:extent cx="3492500" cy="1905000"/>
+          <wp:inline distT="0" distB="0" distL="0" distR="0" wp14:anchorId="4EEFC70E" wp14:editId="5733694C">
+            <wp:extent cx="5086350" cy="2774373"/>
             <wp:effectExtent l="0" t="0" r="0" b="0"/>
             <wp:docPr id="890635144" name="Picture 1" descr="A graph with dots and lines&#10;&#10;Description automatically generated"/>
             <wp:cNvGraphicFramePr>
@@ -1768,7 +1775,7 @@
                   <pic:spPr>
                     <a:xfrm>
                       <a:off x="0" y="0"/>
-                      <a:ext cx="3492500" cy="1905000"/>
+                      <a:ext cx="5115255" cy="2790139"/>
                     </a:xfrm>
                     <a:prstGeom prst="rect">
                       <a:avLst/>
@@ -1818,6 +1825,13 @@
           <w:color w:val="000000"/>
         </w:rPr>
         <w:t>.</w:t>
+      </w:r>
+      <w:r>
+        <w:rPr>
+          <w:rFonts w:ascii="Calibri" w:eastAsia="Times New Roman" w:hAnsi="Calibri" w:cs="Calibri"/>
+          <w:color w:val="000000"/>
+        </w:rPr>
+        <w:t xml:space="preserve"> The predicted logit declines sharply until a duration of about 50 minutes, and then slowly increases afterwards.</w:t>
       </w:r>
     </w:p>
     <w:p>
@@ -1916,7 +1930,15 @@
                 <w:rFonts w:ascii="Calibri" w:eastAsia="Times New Roman" w:hAnsi="Calibri" w:cs="Calibri"/>
                 <w:color w:val="000000"/>
               </w:rPr>
-              <w:t xml:space="preserve"> [4 points] Assess the assumption of linearity for the effect of duration of visit to green spaces on 1) depression and 2) high blood pressure </w:t>
+              <w:t xml:space="preserve"> [4 points] Assess the assumption of linearity for the effect of duration of visit to green </w:t>
+            </w:r>
+            <w:r>
+              <w:rPr>
+                <w:rFonts w:ascii="Calibri" w:eastAsia="Times New Roman" w:hAnsi="Calibri" w:cs="Calibri"/>
+                <w:color w:val="000000"/>
+              </w:rPr>
+              <w:lastRenderedPageBreak/>
+              <w:t xml:space="preserve">spaces on 1) depression and 2) high blood pressure </w:t>
             </w:r>
             <w:r>
               <w:rPr>
@@ -1952,10 +1974,9 @@
         <w:rPr>
           <w:noProof/>
         </w:rPr>
-        <w:lastRenderedPageBreak/>
         <w:drawing>
-          <wp:inline distT="0" distB="0" distL="0" distR="0" wp14:anchorId="29A22BF5" wp14:editId="5021B051">
-            <wp:extent cx="3002108" cy="2983184"/>
+          <wp:inline distT="0" distB="0" distL="0" distR="0" wp14:anchorId="29A22BF5" wp14:editId="158D2E50">
+            <wp:extent cx="4486275" cy="4457996"/>
             <wp:effectExtent l="0" t="0" r="0" b="0"/>
             <wp:docPr id="395597391" name="Picture 5" descr="A screenshot of a computer&#10;&#10;Description automatically generated"/>
             <wp:cNvGraphicFramePr>
@@ -1983,7 +2004,7 @@
                   <pic:spPr>
                     <a:xfrm>
                       <a:off x="0" y="0"/>
-                      <a:ext cx="3012910" cy="2993918"/>
+                      <a:ext cx="4516880" cy="4488408"/>
                     </a:xfrm>
                     <a:prstGeom prst="rect">
                       <a:avLst/>
@@ -2001,9 +2022,10 @@
         <w:rPr>
           <w:noProof/>
         </w:rPr>
+        <w:lastRenderedPageBreak/>
         <w:drawing>
-          <wp:inline distT="0" distB="0" distL="0" distR="0" wp14:anchorId="3E475E16" wp14:editId="17270CC5">
-            <wp:extent cx="3010323" cy="3089368"/>
+          <wp:inline distT="0" distB="0" distL="0" distR="0" wp14:anchorId="3E475E16" wp14:editId="791DFD82">
+            <wp:extent cx="4486275" cy="4604077"/>
             <wp:effectExtent l="0" t="0" r="0" b="0"/>
             <wp:docPr id="880689872" name="Picture 6" descr="A screenshot of a computer&#10;&#10;Description automatically generated"/>
             <wp:cNvGraphicFramePr>
@@ -2031,7 +2053,7 @@
                   <pic:spPr>
                     <a:xfrm>
                       <a:off x="0" y="0"/>
-                      <a:ext cx="3027207" cy="3106696"/>
+                      <a:ext cx="4519464" cy="4638137"/>
                     </a:xfrm>
                     <a:prstGeom prst="rect">
                       <a:avLst/>
@@ -2159,43 +2181,38 @@
     <w:p/>
     <w:p>
       <w:r>
+        <w:t>To</w:t>
+      </w:r>
+      <w:r>
+        <w:t xml:space="preserve"> assess the assumption of linearity for the relationship between duration of visit to green spaces and the response variables depression and high blood pressure, three methods were used: </w:t>
+      </w:r>
+      <w:r>
+        <w:t xml:space="preserve">the </w:t>
+      </w:r>
+      <w:r>
+        <w:t xml:space="preserve">grouped smooth approach, </w:t>
+      </w:r>
+      <w:r>
+        <w:t xml:space="preserve">the </w:t>
+      </w:r>
+      <w:r>
+        <w:t xml:space="preserve">LOESS smooth approach, and </w:t>
+      </w:r>
+      <w:r>
+        <w:t xml:space="preserve">the </w:t>
+      </w:r>
+      <w:r>
+        <w:t xml:space="preserve">fractional polynomials approach. </w:t>
+      </w:r>
+      <w:r>
+        <w:t xml:space="preserve">First, </w:t>
+      </w:r>
+      <w:r>
+        <w:t xml:space="preserve">for the grouped smooth method, the predicted logits were obtained for each of the ten duration levels and plotted, which revealed a linear relationship for depression and duration and an unclear, but suspiciously nonlinear relationship for high blood pressure and duration. Next, the LOESS smoothing approach further confirmed a linear relationship for depression and duration and a nonlinear relationship for high blood pressure and duration. Finally, the fractional polynomials approach also confirmed that a linear relationship between depression and duration resulted in the lowest residual </w:t>
+      </w:r>
+      <w:r>
         <w:lastRenderedPageBreak/>
-        <w:t>To</w:t>
-      </w:r>
-      <w:r>
-        <w:t xml:space="preserve"> assess the assumption of linearity for the relationship between duration of visit to green spaces and the response variables depression and high blood pressure, three methods were used: </w:t>
-      </w:r>
-      <w:r>
-        <w:t xml:space="preserve">the </w:t>
-      </w:r>
-      <w:r>
-        <w:t xml:space="preserve">grouped smooth approach, </w:t>
-      </w:r>
-      <w:r>
-        <w:t xml:space="preserve">the </w:t>
-      </w:r>
-      <w:r>
-        <w:t xml:space="preserve">LOESS smooth approach, and </w:t>
-      </w:r>
-      <w:r>
-        <w:t xml:space="preserve">the </w:t>
-      </w:r>
-      <w:r>
-        <w:t xml:space="preserve">fractional polynomials approach. </w:t>
-      </w:r>
-      <w:r>
-        <w:t xml:space="preserve">First, </w:t>
-      </w:r>
-      <w:r>
-        <w:t xml:space="preserve">for the grouped smooth method, the predicted logits were obtained for each of the ten duration levels and plotted, which revealed a linear relationship for depression and duration and an unclear, but suspiciously nonlinear relationship for high blood pressure and duration. Next, the LOESS smoothing approach, further confirmed a linear relationship for depression and duration and a nonlinear relationship for high blood pressure and duration. Finally, the fractional polynomials approach also confirmed that a linear relationship between depression and duration resulted in the lowest residual deviance, </w:t>
-      </w:r>
-      <w:proofErr w:type="gramStart"/>
-      <w:r>
-        <w:t>and also</w:t>
-      </w:r>
-      <w:proofErr w:type="gramEnd"/>
-      <w:r>
-        <w:t xml:space="preserve"> suggested a logarithmic transformation for </w:t>
+        <w:t xml:space="preserve">deviance, and also suggested a logarithmic transformation for </w:t>
       </w:r>
       <w:r>
         <w:t xml:space="preserve">duration </w:t>
@@ -2338,23 +2355,7 @@
                 <w:rFonts w:ascii="Calibri" w:eastAsia="Times New Roman" w:hAnsi="Calibri" w:cs="Calibri"/>
                 <w:color w:val="000000"/>
               </w:rPr>
-              <w:t xml:space="preserve"> how much time residents should spend in green spaces </w:t>
-            </w:r>
-            <w:proofErr w:type="gramStart"/>
-            <w:r>
-              <w:rPr>
-                <w:rFonts w:ascii="Calibri" w:eastAsia="Times New Roman" w:hAnsi="Calibri" w:cs="Calibri"/>
-                <w:color w:val="000000"/>
-              </w:rPr>
-              <w:t>in order to</w:t>
-            </w:r>
-            <w:proofErr w:type="gramEnd"/>
-            <w:r>
-              <w:rPr>
-                <w:rFonts w:ascii="Calibri" w:eastAsia="Times New Roman" w:hAnsi="Calibri" w:cs="Calibri"/>
-                <w:color w:val="000000"/>
-              </w:rPr>
-              <w:t xml:space="preserve"> improve these two health outcomes.</w:t>
+              <w:t xml:space="preserve"> how much time residents should spend in green spaces in order to improve these two health outcomes.</w:t>
             </w:r>
           </w:p>
         </w:tc>
@@ -2420,13 +2421,7 @@
           <w:rPr>
             <w:rFonts w:ascii="Cambria Math" w:eastAsiaTheme="minorEastAsia" w:hAnsi="Cambria Math"/>
           </w:rPr>
-          <m:t xml:space="preserve"> </m:t>
-        </m:r>
-        <m:r>
-          <w:rPr>
-            <w:rFonts w:ascii="Cambria Math" w:eastAsiaTheme="minorEastAsia" w:hAnsi="Cambria Math"/>
-          </w:rPr>
-          <m:t>-0.65-0.0057</m:t>
+          <m:t xml:space="preserve"> -0.65-0.0057</m:t>
         </m:r>
         <m:sSub>
           <m:sSubPr>
@@ -2510,19 +2505,7 @@
           <w:rPr>
             <w:rFonts w:ascii="Cambria Math" w:eastAsiaTheme="minorEastAsia" w:hAnsi="Cambria Math"/>
           </w:rPr>
-          <m:t>=</m:t>
-        </m:r>
-        <m:r>
-          <w:rPr>
-            <w:rFonts w:ascii="Cambria Math" w:eastAsiaTheme="minorEastAsia" w:hAnsi="Cambria Math"/>
-          </w:rPr>
-          <m:t>-1.8</m:t>
-        </m:r>
-        <m:r>
-          <w:rPr>
-            <w:rFonts w:ascii="Cambria Math" w:eastAsiaTheme="minorEastAsia" w:hAnsi="Cambria Math"/>
-          </w:rPr>
-          <m:t>8-0.40</m:t>
+          <m:t>=-1.88-0.40</m:t>
         </m:r>
         <m:r>
           <m:rPr>
@@ -2616,21 +2599,7 @@
         <w:rPr>
           <w:rFonts w:eastAsiaTheme="minorEastAsia"/>
         </w:rPr>
-        <w:t xml:space="preserve">-0.0057, means that a </w:t>
-      </w:r>
-      <w:proofErr w:type="gramStart"/>
-      <w:r>
-        <w:rPr>
-          <w:rFonts w:eastAsiaTheme="minorEastAsia"/>
-        </w:rPr>
-        <w:t>1 minute</w:t>
-      </w:r>
-      <w:proofErr w:type="gramEnd"/>
-      <w:r>
-        <w:rPr>
-          <w:rFonts w:eastAsiaTheme="minorEastAsia"/>
-        </w:rPr>
-        <w:t xml:space="preserve"> increase in ti</w:t>
+        <w:t>-0.0057, means that a 1 minute increase in ti</w:t>
       </w:r>
       <w:r>
         <w:rPr>
@@ -2669,13 +2638,7 @@
           <w:rPr>
             <w:rFonts w:ascii="Cambria Math" w:eastAsiaTheme="minorEastAsia" w:hAnsi="Cambria Math"/>
           </w:rPr>
-          <m:t>=</m:t>
-        </m:r>
-        <m:r>
-          <w:rPr>
-            <w:rFonts w:ascii="Cambria Math" w:eastAsiaTheme="minorEastAsia" w:hAnsi="Cambria Math"/>
-          </w:rPr>
-          <m:t>0.994</m:t>
+          <m:t>=0.994</m:t>
         </m:r>
       </m:oMath>
       <w:r>
@@ -2774,7 +2737,19 @@
         <w:rPr>
           <w:rFonts w:eastAsiaTheme="minorEastAsia"/>
         </w:rPr>
-        <w:t xml:space="preserve"> times increase in the probability of having high blood pressure</w:t>
+        <w:t xml:space="preserve"> </w:t>
+      </w:r>
+      <w:r>
+        <w:rPr>
+          <w:rFonts w:eastAsiaTheme="minorEastAsia"/>
+        </w:rPr>
+        <w:t>multiplicative</w:t>
+      </w:r>
+      <w:r>
+        <w:rPr>
+          <w:rFonts w:eastAsiaTheme="minorEastAsia"/>
+        </w:rPr>
+        <w:t xml:space="preserve"> increase in the probability of having high blood pressure</w:t>
       </w:r>
       <w:r>
         <w:rPr>
@@ -2817,13 +2792,7 @@
               <w:rPr>
                 <w:rFonts w:ascii="Cambria Math" w:eastAsiaTheme="minorEastAsia" w:hAnsi="Cambria Math"/>
               </w:rPr>
-              <m:t>-0.</m:t>
-            </m:r>
-            <m:r>
-              <w:rPr>
-                <w:rFonts w:ascii="Cambria Math" w:eastAsiaTheme="minorEastAsia" w:hAnsi="Cambria Math"/>
-              </w:rPr>
-              <m:t>67</m:t>
+              <m:t>-0.67</m:t>
             </m:r>
           </m:sup>
         </m:sSup>
@@ -2844,7 +2813,19 @@
         <w:rPr>
           <w:rFonts w:eastAsiaTheme="minorEastAsia"/>
         </w:rPr>
-        <w:t xml:space="preserve"> Since duration decreases the odds of both depression and high blood pressure according to both models, residents should aim to spend over 120 minutes in green spaces to improve these two health outcomes.</w:t>
+        <w:t xml:space="preserve"> Since duration decreases the odds of both depression and high blood pressure according to both models, residents should aim to spend </w:t>
+      </w:r>
+      <w:r>
+        <w:rPr>
+          <w:rFonts w:eastAsiaTheme="minorEastAsia"/>
+        </w:rPr>
+        <w:t>at least</w:t>
+      </w:r>
+      <w:r>
+        <w:rPr>
+          <w:rFonts w:eastAsiaTheme="minorEastAsia"/>
+        </w:rPr>
+        <w:t xml:space="preserve"> 120 minutes in green spaces to improve these two health outcomes.</w:t>
       </w:r>
     </w:p>
     <w:p>
@@ -3300,7 +3281,14 @@
           <w:rFonts w:ascii="Calibri" w:eastAsia="Times New Roman" w:hAnsi="Calibri" w:cs="Calibri"/>
           <w:color w:val="000000"/>
         </w:rPr>
-        <w:t>increase in odds ratios for a one-category increase in BMI are 1.87, 2.80, and 3.02 for ICU, and 2.52, 4.86, and 5.84 for IMV. Converting these into log-odds, they are 0.63, 1.03, and 1.11 for ICU and 0.92, 1.58, 1.76 for IMV. The increase in the logit for an increase in category doesn’t appear to be linear.</w:t>
+        <w:t>increase in odds ratios for a one-category increase in BMI are 1.87, 2.80, and 3.02 for ICU, and 2.52, 4.86, and 5.84 for IMV. Converting these into log-odds, they are 0.63, 1.03, and 1.11 for ICU and 0.92, 1.58, 1.76 for IMV. The increase in the logit for an increase in category doesn’t appear to be linear</w:t>
+      </w:r>
+      <w:r>
+        <w:rPr>
+          <w:rFonts w:ascii="Calibri" w:eastAsia="Times New Roman" w:hAnsi="Calibri" w:cs="Calibri"/>
+          <w:color w:val="000000"/>
+        </w:rPr>
+        <w:t>, which would be good reason to treat BMI as categories instead of a linear variable.</w:t>
       </w:r>
     </w:p>
     <w:p>
@@ -3462,23 +3450,7 @@
           <w:rFonts w:ascii="Calibri" w:eastAsia="Times New Roman" w:hAnsi="Calibri" w:cs="Calibri"/>
           <w:color w:val="000000"/>
         </w:rPr>
-        <w:t xml:space="preserve">After performing a univariate logistic regression on BMI, they </w:t>
-      </w:r>
-      <w:proofErr w:type="gramStart"/>
-      <w:r>
-        <w:rPr>
-          <w:rFonts w:ascii="Calibri" w:eastAsia="Times New Roman" w:hAnsi="Calibri" w:cs="Calibri"/>
-          <w:color w:val="000000"/>
-        </w:rPr>
-        <w:t>authors</w:t>
-      </w:r>
-      <w:proofErr w:type="gramEnd"/>
-      <w:r>
-        <w:rPr>
-          <w:rFonts w:ascii="Calibri" w:eastAsia="Times New Roman" w:hAnsi="Calibri" w:cs="Calibri"/>
-          <w:color w:val="000000"/>
-        </w:rPr>
-        <w:t xml:space="preserve"> then adjusted for demographic variables age, race, and gender. Then, the authors further adjusted for chronic heart disease and chronic lung disease and found that severe obesity was still statistically significant after both adjustments.</w:t>
+        <w:t>After performing a univariate logistic regression on BMI, the authors adjusted for demographic variables age, race, and gender. Then, the authors further adjusted for chronic heart disease and chronic lung disease and found that severe obesity was still statistically significant after both adjustments.</w:t>
       </w:r>
     </w:p>
     <w:p>
@@ -3626,21 +3598,19 @@
         </w:rPr>
         <w:t xml:space="preserve">Yes, the wide confidence intervals </w:t>
       </w:r>
-      <w:proofErr w:type="gramStart"/>
       <w:r>
         <w:rPr>
           <w:rFonts w:ascii="Calibri" w:eastAsia="Times New Roman" w:hAnsi="Calibri" w:cs="Calibri"/>
           <w:color w:val="000000"/>
         </w:rPr>
-        <w:t>is</w:t>
-      </w:r>
-      <w:proofErr w:type="gramEnd"/>
+        <w:t xml:space="preserve">for some parameter estimates </w:t>
+      </w:r>
       <w:r>
         <w:rPr>
           <w:rFonts w:ascii="Calibri" w:eastAsia="Times New Roman" w:hAnsi="Calibri" w:cs="Calibri"/>
           <w:color w:val="000000"/>
         </w:rPr>
-        <w:t xml:space="preserve"> a bit of a concern. The authors’ explanation for the wide confidence interval is that it is likely due to small sample size.</w:t>
+        <w:t>is a bit of a concern. The authors’ explanation for the wide confidence interval is that it is likely due to small sample size.</w:t>
       </w:r>
     </w:p>
     <w:p>
@@ -3756,23 +3726,7 @@
                 <w:rFonts w:eastAsia="Times New Roman" w:cstheme="minorHAnsi"/>
                 <w:color w:val="000000"/>
               </w:rPr>
-              <w:t xml:space="preserve">Suppose you </w:t>
-            </w:r>
-            <w:proofErr w:type="gramStart"/>
-            <w:r>
-              <w:rPr>
-                <w:rFonts w:eastAsia="Times New Roman" w:cstheme="minorHAnsi"/>
-                <w:color w:val="000000"/>
-              </w:rPr>
-              <w:t>are in charge of</w:t>
-            </w:r>
-            <w:proofErr w:type="gramEnd"/>
-            <w:r>
-              <w:rPr>
-                <w:rFonts w:eastAsia="Times New Roman" w:cstheme="minorHAnsi"/>
-                <w:color w:val="000000"/>
-              </w:rPr>
-              <w:t xml:space="preserve"> conducting a new study to replicate these findings. How would you change the study design to prevent these large confidence intervals? </w:t>
+              <w:t xml:space="preserve">Suppose you are in charge of conducting a new study to replicate these findings. How would you change the study design to prevent these large confidence intervals? </w:t>
             </w:r>
           </w:p>
         </w:tc>
@@ -3799,11 +3753,19 @@
         <w:t xml:space="preserve">. </w:t>
       </w:r>
       <w:r>
-        <w:t>I noticed that from table 1, only 1.9% of the participants were Non-Hispanic Asian and had a transplant, and only 2.9% of participants had cirrhosis. In gathering a larger sample size, I would try to ensure that there are enough participants in each of the categories for better detection of confounding and interactions.</w:t>
+        <w:t xml:space="preserve">I noticed that from table 1, only 1.9% of the participants were Non-Hispanic Asian and </w:t>
+      </w:r>
+      <w:r>
+        <w:t xml:space="preserve">the same percentage of participants </w:t>
+      </w:r>
+      <w:r>
+        <w:t>had a transplant, and only 2.9% of participants had cirrhosis. In gathering a larger sample size, I would try to ensure that there are enough participants in each of the categories for better detection of confounding and interactions.</w:t>
       </w:r>
       <w:r>
         <w:t xml:space="preserve"> </w:t>
       </w:r>
+      <w:bookmarkStart w:id="0" w:name="_GoBack"/>
+      <w:bookmarkEnd w:id="0"/>
     </w:p>
     <w:sectPr>
       <w:footerReference w:type="default" r:id="rId16"/>
@@ -3817,7 +3779,7 @@
 </file>
 
 <file path=word/endnotes.xml><?xml version="1.0" encoding="utf-8"?>
-<w:endnotes xmlns:wpc="http://schemas.microsoft.com/office/word/2010/wordprocessingCanvas" xmlns:cx="http://schemas.microsoft.com/office/drawing/2014/chartex" xmlns:cx1="http://schemas.microsoft.com/office/drawing/2015/9/8/chartex" xmlns:cx2="http://schemas.microsoft.com/office/drawing/2015/10/21/chartex" xmlns:cx3="http://schemas.microsoft.com/office/drawing/2016/5/9/chartex" xmlns:cx4="http://schemas.microsoft.com/office/drawing/2016/5/10/chartex" xmlns:cx5="http://schemas.microsoft.com/office/drawing/2016/5/11/chartex" xmlns:cx6="http://schemas.microsoft.com/office/drawing/2016/5/12/chartex" xmlns:cx7="http://schemas.microsoft.com/office/drawing/2016/5/13/chartex" xmlns:cx8="http://schemas.microsoft.com/office/drawing/2016/5/14/chartex" xmlns:mc="http://schemas.openxmlformats.org/markup-compatibility/2006" xmlns:aink="http://schemas.microsoft.com/office/drawing/2016/ink" xmlns:am3d="http://schemas.microsoft.com/office/drawing/2017/model3d" xmlns:o="urn:schemas-microsoft-com:office:office" xmlns:oel="http://schemas.microsoft.com/office/2019/extlst" xmlns:r="http://schemas.openxmlformats.org/officeDocument/2006/relationships" xmlns:m="http://schemas.openxmlformats.org/officeDocument/2006/math" xmlns:v="urn:schemas-microsoft-com:vml" xmlns:wp14="http://schemas.microsoft.com/office/word/2010/wordprocessingDrawing" xmlns:wp="http://schemas.openxmlformats.org/drawingml/2006/wordprocessingDrawing" xmlns:w10="urn:schemas-microsoft-com:office:word" xmlns:w="http://schemas.openxmlformats.org/wordprocessingml/2006/main" xmlns:w14="http://schemas.microsoft.com/office/word/2010/wordml" xmlns:w15="http://schemas.microsoft.com/office/word/2012/wordml" xmlns:w16cex="http://schemas.microsoft.com/office/word/2018/wordml/cex" xmlns:w16cid="http://schemas.microsoft.com/office/word/2016/wordml/cid" xmlns:w16="http://schemas.microsoft.com/office/word/2018/wordml" xmlns:w16sdtdh="http://schemas.microsoft.com/office/word/2020/wordml/sdtdatahash" xmlns:w16se="http://schemas.microsoft.com/office/word/2015/wordml/symex" xmlns:wpg="http://schemas.microsoft.com/office/word/2010/wordprocessingGroup" xmlns:wpi="http://schemas.microsoft.com/office/word/2010/wordprocessingInk" xmlns:wne="http://schemas.microsoft.com/office/word/2006/wordml" xmlns:wps="http://schemas.microsoft.com/office/word/2010/wordprocessingShape" mc:Ignorable="w14 w15 w16se w16cid w16 w16cex w16sdtdh wp14">
+<w:endnotes xmlns:wpc="http://schemas.microsoft.com/office/word/2010/wordprocessingCanvas" xmlns:cx="http://schemas.microsoft.com/office/drawing/2014/chartex" xmlns:cx1="http://schemas.microsoft.com/office/drawing/2015/9/8/chartex" xmlns:cx2="http://schemas.microsoft.com/office/drawing/2015/10/21/chartex" xmlns:cx3="http://schemas.microsoft.com/office/drawing/2016/5/9/chartex" xmlns:cx4="http://schemas.microsoft.com/office/drawing/2016/5/10/chartex" xmlns:cx5="http://schemas.microsoft.com/office/drawing/2016/5/11/chartex" xmlns:cx6="http://schemas.microsoft.com/office/drawing/2016/5/12/chartex" xmlns:cx7="http://schemas.microsoft.com/office/drawing/2016/5/13/chartex" xmlns:cx8="http://schemas.microsoft.com/office/drawing/2016/5/14/chartex" xmlns:mc="http://schemas.openxmlformats.org/markup-compatibility/2006" xmlns:aink="http://schemas.microsoft.com/office/drawing/2016/ink" xmlns:am3d="http://schemas.microsoft.com/office/drawing/2017/model3d" xmlns:o="urn:schemas-microsoft-com:office:office" xmlns:r="http://schemas.openxmlformats.org/officeDocument/2006/relationships" xmlns:m="http://schemas.openxmlformats.org/officeDocument/2006/math" xmlns:v="urn:schemas-microsoft-com:vml" xmlns:wp14="http://schemas.microsoft.com/office/word/2010/wordprocessingDrawing" xmlns:wp="http://schemas.openxmlformats.org/drawingml/2006/wordprocessingDrawing" xmlns:w10="urn:schemas-microsoft-com:office:word" xmlns:w="http://schemas.openxmlformats.org/wordprocessingml/2006/main" xmlns:w14="http://schemas.microsoft.com/office/word/2010/wordml" xmlns:w15="http://schemas.microsoft.com/office/word/2012/wordml" xmlns:w16cex="http://schemas.microsoft.com/office/word/2018/wordml/cex" xmlns:w16cid="http://schemas.microsoft.com/office/word/2016/wordml/cid" xmlns:w16="http://schemas.microsoft.com/office/word/2018/wordml" xmlns:w16se="http://schemas.microsoft.com/office/word/2015/wordml/symex" xmlns:wpg="http://schemas.microsoft.com/office/word/2010/wordprocessingGroup" xmlns:wpi="http://schemas.microsoft.com/office/word/2010/wordprocessingInk" xmlns:wne="http://schemas.microsoft.com/office/word/2006/wordml" xmlns:wps="http://schemas.microsoft.com/office/word/2010/wordprocessingShape" mc:Ignorable="w14 w15 w16se w16cid w16 w16cex wp14">
   <w:endnote w:type="separator" w:id="-1">
     <w:p>
       <w:pPr>
@@ -3842,7 +3804,7 @@
 </file>
 
 <file path=word/footer1.xml><?xml version="1.0" encoding="utf-8"?>
-<w:ftr xmlns:wpc="http://schemas.microsoft.com/office/word/2010/wordprocessingCanvas" xmlns:cx="http://schemas.microsoft.com/office/drawing/2014/chartex" xmlns:cx1="http://schemas.microsoft.com/office/drawing/2015/9/8/chartex" xmlns:cx2="http://schemas.microsoft.com/office/drawing/2015/10/21/chartex" xmlns:cx3="http://schemas.microsoft.com/office/drawing/2016/5/9/chartex" xmlns:cx4="http://schemas.microsoft.com/office/drawing/2016/5/10/chartex" xmlns:cx5="http://schemas.microsoft.com/office/drawing/2016/5/11/chartex" xmlns:cx6="http://schemas.microsoft.com/office/drawing/2016/5/12/chartex" xmlns:cx7="http://schemas.microsoft.com/office/drawing/2016/5/13/chartex" xmlns:cx8="http://schemas.microsoft.com/office/drawing/2016/5/14/chartex" xmlns:mc="http://schemas.openxmlformats.org/markup-compatibility/2006" xmlns:aink="http://schemas.microsoft.com/office/drawing/2016/ink" xmlns:am3d="http://schemas.microsoft.com/office/drawing/2017/model3d" xmlns:o="urn:schemas-microsoft-com:office:office" xmlns:oel="http://schemas.microsoft.com/office/2019/extlst" xmlns:r="http://schemas.openxmlformats.org/officeDocument/2006/relationships" xmlns:m="http://schemas.openxmlformats.org/officeDocument/2006/math" xmlns:v="urn:schemas-microsoft-com:vml" xmlns:wp14="http://schemas.microsoft.com/office/word/2010/wordprocessingDrawing" xmlns:wp="http://schemas.openxmlformats.org/drawingml/2006/wordprocessingDrawing" xmlns:w10="urn:schemas-microsoft-com:office:word" xmlns:w="http://schemas.openxmlformats.org/wordprocessingml/2006/main" xmlns:w14="http://schemas.microsoft.com/office/word/2010/wordml" xmlns:w15="http://schemas.microsoft.com/office/word/2012/wordml" xmlns:w16cex="http://schemas.microsoft.com/office/word/2018/wordml/cex" xmlns:w16cid="http://schemas.microsoft.com/office/word/2016/wordml/cid" xmlns:w16="http://schemas.microsoft.com/office/word/2018/wordml" xmlns:w16sdtdh="http://schemas.microsoft.com/office/word/2020/wordml/sdtdatahash" xmlns:w16se="http://schemas.microsoft.com/office/word/2015/wordml/symex" xmlns:wpg="http://schemas.microsoft.com/office/word/2010/wordprocessingGroup" xmlns:wpi="http://schemas.microsoft.com/office/word/2010/wordprocessingInk" xmlns:wne="http://schemas.microsoft.com/office/word/2006/wordml" xmlns:wps="http://schemas.microsoft.com/office/word/2010/wordprocessingShape" mc:Ignorable="w14 w15 w16se w16cid w16 w16cex w16sdtdh wp14">
+<w:ftr xmlns:wpc="http://schemas.microsoft.com/office/word/2010/wordprocessingCanvas" xmlns:cx="http://schemas.microsoft.com/office/drawing/2014/chartex" xmlns:cx1="http://schemas.microsoft.com/office/drawing/2015/9/8/chartex" xmlns:cx2="http://schemas.microsoft.com/office/drawing/2015/10/21/chartex" xmlns:cx3="http://schemas.microsoft.com/office/drawing/2016/5/9/chartex" xmlns:cx4="http://schemas.microsoft.com/office/drawing/2016/5/10/chartex" xmlns:cx5="http://schemas.microsoft.com/office/drawing/2016/5/11/chartex" xmlns:cx6="http://schemas.microsoft.com/office/drawing/2016/5/12/chartex" xmlns:cx7="http://schemas.microsoft.com/office/drawing/2016/5/13/chartex" xmlns:cx8="http://schemas.microsoft.com/office/drawing/2016/5/14/chartex" xmlns:mc="http://schemas.openxmlformats.org/markup-compatibility/2006" xmlns:aink="http://schemas.microsoft.com/office/drawing/2016/ink" xmlns:am3d="http://schemas.microsoft.com/office/drawing/2017/model3d" xmlns:o="urn:schemas-microsoft-com:office:office" xmlns:r="http://schemas.openxmlformats.org/officeDocument/2006/relationships" xmlns:m="http://schemas.openxmlformats.org/officeDocument/2006/math" xmlns:v="urn:schemas-microsoft-com:vml" xmlns:wp14="http://schemas.microsoft.com/office/word/2010/wordprocessingDrawing" xmlns:wp="http://schemas.openxmlformats.org/drawingml/2006/wordprocessingDrawing" xmlns:w10="urn:schemas-microsoft-com:office:word" xmlns:w="http://schemas.openxmlformats.org/wordprocessingml/2006/main" xmlns:w14="http://schemas.microsoft.com/office/word/2010/wordml" xmlns:w15="http://schemas.microsoft.com/office/word/2012/wordml" xmlns:w16cex="http://schemas.microsoft.com/office/word/2018/wordml/cex" xmlns:w16cid="http://schemas.microsoft.com/office/word/2016/wordml/cid" xmlns:w16="http://schemas.microsoft.com/office/word/2018/wordml" xmlns:w16se="http://schemas.microsoft.com/office/word/2015/wordml/symex" xmlns:wpg="http://schemas.microsoft.com/office/word/2010/wordprocessingGroup" xmlns:wpi="http://schemas.microsoft.com/office/word/2010/wordprocessingInk" xmlns:wne="http://schemas.microsoft.com/office/word/2006/wordml" xmlns:wps="http://schemas.microsoft.com/office/word/2010/wordprocessingShape" mc:Ignorable="w14 w15 w16se w16cid w16 w16cex wp14">
   <w:p>
     <w:pPr>
       <w:pStyle w:val="Footer"/>
@@ -3878,7 +3840,7 @@
 </file>
 
 <file path=word/footnotes.xml><?xml version="1.0" encoding="utf-8"?>
-<w:footnotes xmlns:wpc="http://schemas.microsoft.com/office/word/2010/wordprocessingCanvas" xmlns:cx="http://schemas.microsoft.com/office/drawing/2014/chartex" xmlns:cx1="http://schemas.microsoft.com/office/drawing/2015/9/8/chartex" xmlns:cx2="http://schemas.microsoft.com/office/drawing/2015/10/21/chartex" xmlns:cx3="http://schemas.microsoft.com/office/drawing/2016/5/9/chartex" xmlns:cx4="http://schemas.microsoft.com/office/drawing/2016/5/10/chartex" xmlns:cx5="http://schemas.microsoft.com/office/drawing/2016/5/11/chartex" xmlns:cx6="http://schemas.microsoft.com/office/drawing/2016/5/12/chartex" xmlns:cx7="http://schemas.microsoft.com/office/drawing/2016/5/13/chartex" xmlns:cx8="http://schemas.microsoft.com/office/drawing/2016/5/14/chartex" xmlns:mc="http://schemas.openxmlformats.org/markup-compatibility/2006" xmlns:aink="http://schemas.microsoft.com/office/drawing/2016/ink" xmlns:am3d="http://schemas.microsoft.com/office/drawing/2017/model3d" xmlns:o="urn:schemas-microsoft-com:office:office" xmlns:oel="http://schemas.microsoft.com/office/2019/extlst" xmlns:r="http://schemas.openxmlformats.org/officeDocument/2006/relationships" xmlns:m="http://schemas.openxmlformats.org/officeDocument/2006/math" xmlns:v="urn:schemas-microsoft-com:vml" xmlns:wp14="http://schemas.microsoft.com/office/word/2010/wordprocessingDrawing" xmlns:wp="http://schemas.openxmlformats.org/drawingml/2006/wordprocessingDrawing" xmlns:w10="urn:schemas-microsoft-com:office:word" xmlns:w="http://schemas.openxmlformats.org/wordprocessingml/2006/main" xmlns:w14="http://schemas.microsoft.com/office/word/2010/wordml" xmlns:w15="http://schemas.microsoft.com/office/word/2012/wordml" xmlns:w16cex="http://schemas.microsoft.com/office/word/2018/wordml/cex" xmlns:w16cid="http://schemas.microsoft.com/office/word/2016/wordml/cid" xmlns:w16="http://schemas.microsoft.com/office/word/2018/wordml" xmlns:w16sdtdh="http://schemas.microsoft.com/office/word/2020/wordml/sdtdatahash" xmlns:w16se="http://schemas.microsoft.com/office/word/2015/wordml/symex" xmlns:wpg="http://schemas.microsoft.com/office/word/2010/wordprocessingGroup" xmlns:wpi="http://schemas.microsoft.com/office/word/2010/wordprocessingInk" xmlns:wne="http://schemas.microsoft.com/office/word/2006/wordml" xmlns:wps="http://schemas.microsoft.com/office/word/2010/wordprocessingShape" mc:Ignorable="w14 w15 w16se w16cid w16 w16cex w16sdtdh wp14">
+<w:footnotes xmlns:wpc="http://schemas.microsoft.com/office/word/2010/wordprocessingCanvas" xmlns:cx="http://schemas.microsoft.com/office/drawing/2014/chartex" xmlns:cx1="http://schemas.microsoft.com/office/drawing/2015/9/8/chartex" xmlns:cx2="http://schemas.microsoft.com/office/drawing/2015/10/21/chartex" xmlns:cx3="http://schemas.microsoft.com/office/drawing/2016/5/9/chartex" xmlns:cx4="http://schemas.microsoft.com/office/drawing/2016/5/10/chartex" xmlns:cx5="http://schemas.microsoft.com/office/drawing/2016/5/11/chartex" xmlns:cx6="http://schemas.microsoft.com/office/drawing/2016/5/12/chartex" xmlns:cx7="http://schemas.microsoft.com/office/drawing/2016/5/13/chartex" xmlns:cx8="http://schemas.microsoft.com/office/drawing/2016/5/14/chartex" xmlns:mc="http://schemas.openxmlformats.org/markup-compatibility/2006" xmlns:aink="http://schemas.microsoft.com/office/drawing/2016/ink" xmlns:am3d="http://schemas.microsoft.com/office/drawing/2017/model3d" xmlns:o="urn:schemas-microsoft-com:office:office" xmlns:r="http://schemas.openxmlformats.org/officeDocument/2006/relationships" xmlns:m="http://schemas.openxmlformats.org/officeDocument/2006/math" xmlns:v="urn:schemas-microsoft-com:vml" xmlns:wp14="http://schemas.microsoft.com/office/word/2010/wordprocessingDrawing" xmlns:wp="http://schemas.openxmlformats.org/drawingml/2006/wordprocessingDrawing" xmlns:w10="urn:schemas-microsoft-com:office:word" xmlns:w="http://schemas.openxmlformats.org/wordprocessingml/2006/main" xmlns:w14="http://schemas.microsoft.com/office/word/2010/wordml" xmlns:w15="http://schemas.microsoft.com/office/word/2012/wordml" xmlns:w16cex="http://schemas.microsoft.com/office/word/2018/wordml/cex" xmlns:w16cid="http://schemas.microsoft.com/office/word/2016/wordml/cid" xmlns:w16="http://schemas.microsoft.com/office/word/2018/wordml" xmlns:w16se="http://schemas.microsoft.com/office/word/2015/wordml/symex" xmlns:wpg="http://schemas.microsoft.com/office/word/2010/wordprocessingGroup" xmlns:wpi="http://schemas.microsoft.com/office/word/2010/wordprocessingInk" xmlns:wne="http://schemas.microsoft.com/office/word/2006/wordml" xmlns:wps="http://schemas.microsoft.com/office/word/2010/wordprocessingShape" mc:Ignorable="w14 w15 w16se w16cid w16 w16cex wp14">
   <w:footnote w:type="separator" w:id="-1">
     <w:p>
       <w:pPr>
@@ -3903,7 +3865,7 @@
 </file>
 
 <file path=word/numbering.xml><?xml version="1.0" encoding="utf-8"?>
-<w:numbering xmlns:wpc="http://schemas.microsoft.com/office/word/2010/wordprocessingCanvas" xmlns:cx="http://schemas.microsoft.com/office/drawing/2014/chartex" xmlns:cx1="http://schemas.microsoft.com/office/drawing/2015/9/8/chartex" xmlns:cx2="http://schemas.microsoft.com/office/drawing/2015/10/21/chartex" xmlns:cx3="http://schemas.microsoft.com/office/drawing/2016/5/9/chartex" xmlns:cx4="http://schemas.microsoft.com/office/drawing/2016/5/10/chartex" xmlns:cx5="http://schemas.microsoft.com/office/drawing/2016/5/11/chartex" xmlns:cx6="http://schemas.microsoft.com/office/drawing/2016/5/12/chartex" xmlns:cx7="http://schemas.microsoft.com/office/drawing/2016/5/13/chartex" xmlns:cx8="http://schemas.microsoft.com/office/drawing/2016/5/14/chartex" xmlns:mc="http://schemas.openxmlformats.org/markup-compatibility/2006" xmlns:aink="http://schemas.microsoft.com/office/drawing/2016/ink" xmlns:am3d="http://schemas.microsoft.com/office/drawing/2017/model3d" xmlns:o="urn:schemas-microsoft-com:office:office" xmlns:oel="http://schemas.microsoft.com/office/2019/extlst" xmlns:r="http://schemas.openxmlformats.org/officeDocument/2006/relationships" xmlns:m="http://schemas.openxmlformats.org/officeDocument/2006/math" xmlns:v="urn:schemas-microsoft-com:vml" xmlns:wp14="http://schemas.microsoft.com/office/word/2010/wordprocessingDrawing" xmlns:wp="http://schemas.openxmlformats.org/drawingml/2006/wordprocessingDrawing" xmlns:w10="urn:schemas-microsoft-com:office:word" xmlns:w="http://schemas.openxmlformats.org/wordprocessingml/2006/main" xmlns:w14="http://schemas.microsoft.com/office/word/2010/wordml" xmlns:w15="http://schemas.microsoft.com/office/word/2012/wordml" xmlns:w16cex="http://schemas.microsoft.com/office/word/2018/wordml/cex" xmlns:w16cid="http://schemas.microsoft.com/office/word/2016/wordml/cid" xmlns:w16="http://schemas.microsoft.com/office/word/2018/wordml" xmlns:w16sdtdh="http://schemas.microsoft.com/office/word/2020/wordml/sdtdatahash" xmlns:w16se="http://schemas.microsoft.com/office/word/2015/wordml/symex" xmlns:wpg="http://schemas.microsoft.com/office/word/2010/wordprocessingGroup" xmlns:wpi="http://schemas.microsoft.com/office/word/2010/wordprocessingInk" xmlns:wne="http://schemas.microsoft.com/office/word/2006/wordml" xmlns:wps="http://schemas.microsoft.com/office/word/2010/wordprocessingShape" mc:Ignorable="w14 w15 w16se w16cid w16 w16cex w16sdtdh wp14">
+<w:numbering xmlns:wpc="http://schemas.microsoft.com/office/word/2010/wordprocessingCanvas" xmlns:cx="http://schemas.microsoft.com/office/drawing/2014/chartex" xmlns:cx1="http://schemas.microsoft.com/office/drawing/2015/9/8/chartex" xmlns:cx2="http://schemas.microsoft.com/office/drawing/2015/10/21/chartex" xmlns:cx3="http://schemas.microsoft.com/office/drawing/2016/5/9/chartex" xmlns:cx4="http://schemas.microsoft.com/office/drawing/2016/5/10/chartex" xmlns:cx5="http://schemas.microsoft.com/office/drawing/2016/5/11/chartex" xmlns:cx6="http://schemas.microsoft.com/office/drawing/2016/5/12/chartex" xmlns:cx7="http://schemas.microsoft.com/office/drawing/2016/5/13/chartex" xmlns:cx8="http://schemas.microsoft.com/office/drawing/2016/5/14/chartex" xmlns:mc="http://schemas.openxmlformats.org/markup-compatibility/2006" xmlns:aink="http://schemas.microsoft.com/office/drawing/2016/ink" xmlns:am3d="http://schemas.microsoft.com/office/drawing/2017/model3d" xmlns:o="urn:schemas-microsoft-com:office:office" xmlns:r="http://schemas.openxmlformats.org/officeDocument/2006/relationships" xmlns:m="http://schemas.openxmlformats.org/officeDocument/2006/math" xmlns:v="urn:schemas-microsoft-com:vml" xmlns:wp14="http://schemas.microsoft.com/office/word/2010/wordprocessingDrawing" xmlns:wp="http://schemas.openxmlformats.org/drawingml/2006/wordprocessingDrawing" xmlns:w10="urn:schemas-microsoft-com:office:word" xmlns:w="http://schemas.openxmlformats.org/wordprocessingml/2006/main" xmlns:w14="http://schemas.microsoft.com/office/word/2010/wordml" xmlns:w15="http://schemas.microsoft.com/office/word/2012/wordml" xmlns:w16cex="http://schemas.microsoft.com/office/word/2018/wordml/cex" xmlns:w16cid="http://schemas.microsoft.com/office/word/2016/wordml/cid" xmlns:w16="http://schemas.microsoft.com/office/word/2018/wordml" xmlns:w16se="http://schemas.microsoft.com/office/word/2015/wordml/symex" xmlns:wpg="http://schemas.microsoft.com/office/word/2010/wordprocessingGroup" xmlns:wpi="http://schemas.microsoft.com/office/word/2010/wordprocessingInk" xmlns:wne="http://schemas.microsoft.com/office/word/2006/wordml" xmlns:wps="http://schemas.microsoft.com/office/word/2010/wordprocessingShape" mc:Ignorable="w14 w15 w16se w16cid w16 w16cex wp14">
   <w:abstractNum w:abstractNumId="0" w15:restartNumberingAfterBreak="0">
     <w:nsid w:val="1E170A5A"/>
     <w:multiLevelType w:val="hybridMultilevel"/>
@@ -5577,62 +5539,62 @@
       </w:rPr>
     </w:lvl>
   </w:abstractNum>
-  <w:num w:numId="1" w16cid:durableId="1061904826">
+  <w:num w:numId="1">
     <w:abstractNumId w:val="2"/>
   </w:num>
-  <w:num w:numId="2" w16cid:durableId="397217568">
+  <w:num w:numId="2">
     <w:abstractNumId w:val="14"/>
   </w:num>
-  <w:num w:numId="3" w16cid:durableId="147602707">
+  <w:num w:numId="3">
     <w:abstractNumId w:val="9"/>
   </w:num>
-  <w:num w:numId="4" w16cid:durableId="688290113">
+  <w:num w:numId="4">
     <w:abstractNumId w:val="0"/>
   </w:num>
-  <w:num w:numId="5" w16cid:durableId="617496226">
+  <w:num w:numId="5">
     <w:abstractNumId w:val="3"/>
   </w:num>
-  <w:num w:numId="6" w16cid:durableId="649792848">
+  <w:num w:numId="6">
     <w:abstractNumId w:val="11"/>
   </w:num>
-  <w:num w:numId="7" w16cid:durableId="1495759199">
+  <w:num w:numId="7">
     <w:abstractNumId w:val="10"/>
   </w:num>
-  <w:num w:numId="8" w16cid:durableId="897981731">
+  <w:num w:numId="8">
     <w:abstractNumId w:val="6"/>
   </w:num>
-  <w:num w:numId="9" w16cid:durableId="1560895522">
+  <w:num w:numId="9">
     <w:abstractNumId w:val="13"/>
   </w:num>
-  <w:num w:numId="10" w16cid:durableId="71782429">
+  <w:num w:numId="10">
     <w:abstractNumId w:val="15"/>
   </w:num>
-  <w:num w:numId="11" w16cid:durableId="102966764">
+  <w:num w:numId="11">
     <w:abstractNumId w:val="16"/>
   </w:num>
-  <w:num w:numId="12" w16cid:durableId="216472924">
+  <w:num w:numId="12">
     <w:abstractNumId w:val="8"/>
   </w:num>
-  <w:num w:numId="13" w16cid:durableId="2106143285">
+  <w:num w:numId="13">
     <w:abstractNumId w:val="1"/>
   </w:num>
-  <w:num w:numId="14" w16cid:durableId="29887285">
+  <w:num w:numId="14">
     <w:abstractNumId w:val="7"/>
   </w:num>
-  <w:num w:numId="15" w16cid:durableId="1359045595">
+  <w:num w:numId="15">
     <w:abstractNumId w:val="12"/>
   </w:num>
-  <w:num w:numId="16" w16cid:durableId="1108769964">
+  <w:num w:numId="16">
     <w:abstractNumId w:val="5"/>
   </w:num>
-  <w:num w:numId="17" w16cid:durableId="7367971">
+  <w:num w:numId="17">
     <w:abstractNumId w:val="4"/>
   </w:num>
 </w:numbering>
 </file>
 
 <file path=word/styles.xml><?xml version="1.0" encoding="utf-8"?>
-<w:styles xmlns:mc="http://schemas.openxmlformats.org/markup-compatibility/2006" xmlns:r="http://schemas.openxmlformats.org/officeDocument/2006/relationships" xmlns:w="http://schemas.openxmlformats.org/wordprocessingml/2006/main" xmlns:w14="http://schemas.microsoft.com/office/word/2010/wordml" xmlns:w15="http://schemas.microsoft.com/office/word/2012/wordml" xmlns:w16cex="http://schemas.microsoft.com/office/word/2018/wordml/cex" xmlns:w16cid="http://schemas.microsoft.com/office/word/2016/wordml/cid" xmlns:w16="http://schemas.microsoft.com/office/word/2018/wordml" xmlns:w16sdtdh="http://schemas.microsoft.com/office/word/2020/wordml/sdtdatahash" xmlns:w16se="http://schemas.microsoft.com/office/word/2015/wordml/symex" mc:Ignorable="w14 w15 w16se w16cid w16 w16cex w16sdtdh">
+<w:styles xmlns:mc="http://schemas.openxmlformats.org/markup-compatibility/2006" xmlns:r="http://schemas.openxmlformats.org/officeDocument/2006/relationships" xmlns:w="http://schemas.openxmlformats.org/wordprocessingml/2006/main" xmlns:w14="http://schemas.microsoft.com/office/word/2010/wordml" xmlns:w15="http://schemas.microsoft.com/office/word/2012/wordml" xmlns:w16cex="http://schemas.microsoft.com/office/word/2018/wordml/cex" xmlns:w16cid="http://schemas.microsoft.com/office/word/2016/wordml/cid" xmlns:w16="http://schemas.microsoft.com/office/word/2018/wordml" xmlns:w16se="http://schemas.microsoft.com/office/word/2015/wordml/symex" mc:Ignorable="w14 w15 w16se w16cid w16 w16cex">
   <w:docDefaults>
     <w:rPrDefault>
       <w:rPr>

</xml_diff>

<commit_message>
fix mistakes + add notes in HW 8
</commit_message>
<xml_diff>
--- a/Homeworks/HW08/PM592_HW8.docx
+++ b/Homeworks/HW08/PM592_HW8.docx
@@ -1047,46 +1047,28 @@
           <w:lang w:eastAsia="ja-JP"/>
         </w:rPr>
       </w:pPr>
-      <w:proofErr w:type="spellStart"/>
       <w:r>
         <w:rPr>
           <w:rFonts w:eastAsia="MS Mincho" w:cstheme="minorHAnsi"/>
           <w:lang w:eastAsia="ja-JP"/>
         </w:rPr>
-        <w:t>depres</w:t>
-      </w:r>
-      <w:proofErr w:type="spellEnd"/>
-      <w:r>
+        <w:t>depres = Subject was classified as having depression</w:t>
+      </w:r>
+    </w:p>
+    <w:p>
+      <w:pPr>
+        <w:spacing w:before="120" w:after="120" w:line="240" w:lineRule="auto"/>
         <w:rPr>
           <w:rFonts w:eastAsia="MS Mincho" w:cstheme="minorHAnsi"/>
           <w:lang w:eastAsia="ja-JP"/>
         </w:rPr>
-        <w:t xml:space="preserve"> = Subject was classified as having depression</w:t>
-      </w:r>
-    </w:p>
-    <w:p>
-      <w:pPr>
-        <w:spacing w:before="120" w:after="120" w:line="240" w:lineRule="auto"/>
+      </w:pPr>
+      <w:r>
         <w:rPr>
           <w:rFonts w:eastAsia="MS Mincho" w:cstheme="minorHAnsi"/>
           <w:lang w:eastAsia="ja-JP"/>
         </w:rPr>
-      </w:pPr>
-      <w:proofErr w:type="spellStart"/>
-      <w:r>
-        <w:rPr>
-          <w:rFonts w:eastAsia="MS Mincho" w:cstheme="minorHAnsi"/>
-          <w:lang w:eastAsia="ja-JP"/>
-        </w:rPr>
-        <w:t>hibp</w:t>
-      </w:r>
-      <w:proofErr w:type="spellEnd"/>
-      <w:r>
-        <w:rPr>
-          <w:rFonts w:eastAsia="MS Mincho" w:cstheme="minorHAnsi"/>
-          <w:lang w:eastAsia="ja-JP"/>
-        </w:rPr>
-        <w:t xml:space="preserve"> = Subject was classified as having high blood pressure</w:t>
+        <w:t>hibp = Subject was classified as having high blood pressure</w:t>
       </w:r>
     </w:p>
     <w:p>
@@ -1495,11 +1477,284 @@
     <w:p>
       <w:pPr>
         <w:spacing w:before="120" w:after="0" w:line="240" w:lineRule="auto"/>
-        <w:ind w:left="547"/>
         <w:contextualSpacing/>
         <w:rPr>
           <w:rFonts w:ascii="Calibri" w:eastAsia="Times New Roman" w:hAnsi="Calibri" w:cs="Calibri"/>
           <w:color w:val="000000"/>
+        </w:rPr>
+      </w:pPr>
+    </w:p>
+    <w:p>
+      <w:pPr>
+        <w:spacing w:before="120" w:after="0" w:line="240" w:lineRule="auto"/>
+        <w:contextualSpacing/>
+        <w:rPr>
+          <w:rFonts w:ascii="Calibri" w:eastAsia="Times New Roman" w:hAnsi="Calibri" w:cs="Calibri"/>
+          <w:color w:val="FF0000"/>
+        </w:rPr>
+      </w:pPr>
+      <w:r>
+        <w:rPr>
+          <w:rFonts w:ascii="Calibri" w:eastAsia="Times New Roman" w:hAnsi="Calibri" w:cs="Calibri"/>
+          <w:color w:val="FF0000"/>
+        </w:rPr>
+        <w:t>When plotting grouped smooth, start the plot at 0 (the pred logit for baseline category)</w:t>
+      </w:r>
+    </w:p>
+    <w:p>
+      <w:pPr>
+        <w:spacing w:before="120" w:after="0" w:line="240" w:lineRule="auto"/>
+        <w:contextualSpacing/>
+        <w:rPr>
+          <w:rFonts w:ascii="Calibri" w:eastAsia="Times New Roman" w:hAnsi="Calibri" w:cs="Calibri"/>
+          <w:color w:val="FF0000"/>
+        </w:rPr>
+      </w:pPr>
+      <w:r>
+        <w:rPr>
+          <w:rFonts w:ascii="Calibri" w:eastAsia="Times New Roman" w:hAnsi="Calibri" w:cs="Calibri"/>
+          <w:color w:val="FF0000"/>
+        </w:rPr>
+        <w:lastRenderedPageBreak/>
+        <w:drawing>
+          <wp:inline distT="0" distB="0" distL="0" distR="0" wp14:anchorId="5C4527CE" wp14:editId="6B15CF28">
+            <wp:extent cx="5943600" cy="987425"/>
+            <wp:effectExtent l="0" t="0" r="0" b="0"/>
+            <wp:docPr id="1" name="Picture 1"/>
+            <wp:cNvGraphicFramePr>
+              <a:graphicFrameLocks xmlns:a="http://schemas.openxmlformats.org/drawingml/2006/main" noChangeAspect="1"/>
+            </wp:cNvGraphicFramePr>
+            <a:graphic xmlns:a="http://schemas.openxmlformats.org/drawingml/2006/main">
+              <a:graphicData uri="http://schemas.openxmlformats.org/drawingml/2006/picture">
+                <pic:pic xmlns:pic="http://schemas.openxmlformats.org/drawingml/2006/picture">
+                  <pic:nvPicPr>
+                    <pic:cNvPr id="1" name=""/>
+                    <pic:cNvPicPr/>
+                  </pic:nvPicPr>
+                  <pic:blipFill>
+                    <a:blip r:embed="rId11"/>
+                    <a:stretch>
+                      <a:fillRect/>
+                    </a:stretch>
+                  </pic:blipFill>
+                  <pic:spPr>
+                    <a:xfrm>
+                      <a:off x="0" y="0"/>
+                      <a:ext cx="5943600" cy="987425"/>
+                    </a:xfrm>
+                    <a:prstGeom prst="rect">
+                      <a:avLst/>
+                    </a:prstGeom>
+                  </pic:spPr>
+                </pic:pic>
+              </a:graphicData>
+            </a:graphic>
+          </wp:inline>
+        </w:drawing>
+      </w:r>
+    </w:p>
+    <w:p>
+      <w:pPr>
+        <w:spacing w:before="120" w:after="0" w:line="240" w:lineRule="auto"/>
+        <w:contextualSpacing/>
+        <w:rPr>
+          <w:rFonts w:ascii="Calibri" w:eastAsia="Times New Roman" w:hAnsi="Calibri" w:cs="Calibri"/>
+          <w:color w:val="FF0000"/>
+        </w:rPr>
+      </w:pPr>
+    </w:p>
+    <w:p>
+      <w:pPr>
+        <w:spacing w:before="120" w:after="0" w:line="240" w:lineRule="auto"/>
+        <w:contextualSpacing/>
+        <w:rPr>
+          <w:rFonts w:ascii="Calibri" w:eastAsia="Times New Roman" w:hAnsi="Calibri" w:cs="Calibri"/>
+          <w:color w:val="FF0000"/>
+        </w:rPr>
+      </w:pPr>
+      <w:r>
+        <w:rPr>
+          <w:rFonts w:ascii="Calibri" w:eastAsia="Times New Roman" w:hAnsi="Calibri" w:cs="Calibri"/>
+          <w:noProof/>
+          <w:color w:val="FF0000"/>
+        </w:rPr>
+        <w:drawing>
+          <wp:inline distT="0" distB="0" distL="0" distR="0" wp14:anchorId="63DA6FBD" wp14:editId="7EE61CEC">
+            <wp:extent cx="5936724" cy="2495145"/>
+            <wp:effectExtent l="0" t="0" r="0" b="0"/>
+            <wp:docPr id="2" name="Picture 2"/>
+            <wp:cNvGraphicFramePr>
+              <a:graphicFrameLocks xmlns:a="http://schemas.openxmlformats.org/drawingml/2006/main" noChangeAspect="1"/>
+            </wp:cNvGraphicFramePr>
+            <a:graphic xmlns:a="http://schemas.openxmlformats.org/drawingml/2006/main">
+              <a:graphicData uri="http://schemas.openxmlformats.org/drawingml/2006/picture">
+                <pic:pic xmlns:pic="http://schemas.openxmlformats.org/drawingml/2006/picture">
+                  <pic:nvPicPr>
+                    <pic:cNvPr id="0" name="Picture 2"/>
+                    <pic:cNvPicPr>
+                      <a:picLocks noChangeAspect="1" noChangeArrowheads="1"/>
+                    </pic:cNvPicPr>
+                  </pic:nvPicPr>
+                  <pic:blipFill>
+                    <a:blip r:embed="rId12">
+                      <a:extLst>
+                        <a:ext uri="{28A0092B-C50C-407E-A947-70E740481C1C}">
+                          <a14:useLocalDpi xmlns:a14="http://schemas.microsoft.com/office/drawing/2010/main" val="0"/>
+                        </a:ext>
+                      </a:extLst>
+                    </a:blip>
+                    <a:srcRect/>
+                    <a:stretch>
+                      <a:fillRect/>
+                    </a:stretch>
+                  </pic:blipFill>
+                  <pic:spPr bwMode="auto">
+                    <a:xfrm>
+                      <a:off x="0" y="0"/>
+                      <a:ext cx="5993450" cy="2518986"/>
+                    </a:xfrm>
+                    <a:prstGeom prst="rect">
+                      <a:avLst/>
+                    </a:prstGeom>
+                    <a:noFill/>
+                  </pic:spPr>
+                </pic:pic>
+              </a:graphicData>
+            </a:graphic>
+          </wp:inline>
+        </w:drawing>
+      </w:r>
+    </w:p>
+    <w:p>
+      <w:pPr>
+        <w:spacing w:before="120" w:after="0" w:line="240" w:lineRule="auto"/>
+        <w:contextualSpacing/>
+        <w:rPr>
+          <w:rFonts w:ascii="Calibri" w:eastAsia="Times New Roman" w:hAnsi="Calibri" w:cs="Calibri"/>
+          <w:color w:val="FF0000"/>
+        </w:rPr>
+      </w:pPr>
+      <w:r>
+        <w:rPr>
+          <w:rFonts w:ascii="Calibri" w:eastAsia="Times New Roman" w:hAnsi="Calibri" w:cs="Calibri"/>
+          <w:color w:val="FF0000"/>
+        </w:rPr>
+        <w:drawing>
+          <wp:inline distT="0" distB="0" distL="0" distR="0" wp14:anchorId="313C729E" wp14:editId="48316B30">
+            <wp:extent cx="5943600" cy="1501140"/>
+            <wp:effectExtent l="0" t="0" r="0" b="0"/>
+            <wp:docPr id="3" name="Picture 3"/>
+            <wp:cNvGraphicFramePr>
+              <a:graphicFrameLocks xmlns:a="http://schemas.openxmlformats.org/drawingml/2006/main" noChangeAspect="1"/>
+            </wp:cNvGraphicFramePr>
+            <a:graphic xmlns:a="http://schemas.openxmlformats.org/drawingml/2006/main">
+              <a:graphicData uri="http://schemas.openxmlformats.org/drawingml/2006/picture">
+                <pic:pic xmlns:pic="http://schemas.openxmlformats.org/drawingml/2006/picture">
+                  <pic:nvPicPr>
+                    <pic:cNvPr id="1" name=""/>
+                    <pic:cNvPicPr/>
+                  </pic:nvPicPr>
+                  <pic:blipFill>
+                    <a:blip r:embed="rId13"/>
+                    <a:stretch>
+                      <a:fillRect/>
+                    </a:stretch>
+                  </pic:blipFill>
+                  <pic:spPr>
+                    <a:xfrm>
+                      <a:off x="0" y="0"/>
+                      <a:ext cx="5943600" cy="1501140"/>
+                    </a:xfrm>
+                    <a:prstGeom prst="rect">
+                      <a:avLst/>
+                    </a:prstGeom>
+                  </pic:spPr>
+                </pic:pic>
+              </a:graphicData>
+            </a:graphic>
+          </wp:inline>
+        </w:drawing>
+      </w:r>
+    </w:p>
+    <w:p>
+      <w:pPr>
+        <w:spacing w:before="120" w:after="0" w:line="240" w:lineRule="auto"/>
+        <w:contextualSpacing/>
+        <w:rPr>
+          <w:rFonts w:ascii="Calibri" w:eastAsia="Times New Roman" w:hAnsi="Calibri" w:cs="Calibri"/>
+          <w:color w:val="FF0000"/>
+        </w:rPr>
+      </w:pPr>
+      <w:r>
+        <w:rPr>
+          <w:rFonts w:ascii="Calibri" w:eastAsia="Times New Roman" w:hAnsi="Calibri" w:cs="Calibri"/>
+          <w:noProof/>
+          <w:color w:val="FF0000"/>
+        </w:rPr>
+        <w:drawing>
+          <wp:inline distT="0" distB="0" distL="0" distR="0" wp14:anchorId="152F1CB8" wp14:editId="140C29E4">
+            <wp:extent cx="5968472" cy="2508488"/>
+            <wp:effectExtent l="0" t="0" r="0" b="0"/>
+            <wp:docPr id="4" name="Picture 4"/>
+            <wp:cNvGraphicFramePr>
+              <a:graphicFrameLocks xmlns:a="http://schemas.openxmlformats.org/drawingml/2006/main" noChangeAspect="1"/>
+            </wp:cNvGraphicFramePr>
+            <a:graphic xmlns:a="http://schemas.openxmlformats.org/drawingml/2006/main">
+              <a:graphicData uri="http://schemas.openxmlformats.org/drawingml/2006/picture">
+                <pic:pic xmlns:pic="http://schemas.openxmlformats.org/drawingml/2006/picture">
+                  <pic:nvPicPr>
+                    <pic:cNvPr id="0" name="Picture 3"/>
+                    <pic:cNvPicPr>
+                      <a:picLocks noChangeAspect="1" noChangeArrowheads="1"/>
+                    </pic:cNvPicPr>
+                  </pic:nvPicPr>
+                  <pic:blipFill>
+                    <a:blip r:embed="rId14">
+                      <a:extLst>
+                        <a:ext uri="{28A0092B-C50C-407E-A947-70E740481C1C}">
+                          <a14:useLocalDpi xmlns:a14="http://schemas.microsoft.com/office/drawing/2010/main" val="0"/>
+                        </a:ext>
+                      </a:extLst>
+                    </a:blip>
+                    <a:srcRect/>
+                    <a:stretch>
+                      <a:fillRect/>
+                    </a:stretch>
+                  </pic:blipFill>
+                  <pic:spPr bwMode="auto">
+                    <a:xfrm>
+                      <a:off x="0" y="0"/>
+                      <a:ext cx="6016579" cy="2528707"/>
+                    </a:xfrm>
+                    <a:prstGeom prst="rect">
+                      <a:avLst/>
+                    </a:prstGeom>
+                    <a:noFill/>
+                  </pic:spPr>
+                </pic:pic>
+              </a:graphicData>
+            </a:graphic>
+          </wp:inline>
+        </w:drawing>
+      </w:r>
+    </w:p>
+    <w:p>
+      <w:pPr>
+        <w:spacing w:before="120" w:after="0" w:line="240" w:lineRule="auto"/>
+        <w:contextualSpacing/>
+        <w:rPr>
+          <w:rFonts w:ascii="Calibri" w:eastAsia="Times New Roman" w:hAnsi="Calibri" w:cs="Calibri"/>
+          <w:color w:val="FF0000"/>
+        </w:rPr>
+      </w:pPr>
+    </w:p>
+    <w:p>
+      <w:pPr>
+        <w:spacing w:before="120" w:after="0" w:line="240" w:lineRule="auto"/>
+        <w:contextualSpacing/>
+        <w:rPr>
+          <w:rFonts w:ascii="Calibri" w:eastAsia="Times New Roman" w:hAnsi="Calibri" w:cs="Calibri"/>
+          <w:color w:val="FF0000"/>
         </w:rPr>
       </w:pPr>
     </w:p>
@@ -1563,6 +1818,7 @@
                 <w:rFonts w:ascii="Calibri" w:eastAsia="Times New Roman" w:hAnsi="Calibri" w:cs="Calibri"/>
                 <w:color w:val="000000"/>
               </w:rPr>
+              <w:lastRenderedPageBreak/>
               <w:t> </w:t>
             </w:r>
           </w:p>
@@ -1642,7 +1898,6 @@
           <w:noProof/>
           <w:color w:val="000000"/>
         </w:rPr>
-        <w:lastRenderedPageBreak/>
         <w:drawing>
           <wp:inline distT="0" distB="0" distL="0" distR="0" wp14:anchorId="6EEE2D77" wp14:editId="0E7AB969">
             <wp:extent cx="3295135" cy="1030437"/>
@@ -1659,7 +1914,7 @@
                     <pic:cNvPicPr/>
                   </pic:nvPicPr>
                   <pic:blipFill>
-                    <a:blip r:embed="rId11">
+                    <a:blip r:embed="rId15">
                       <a:extLst>
                         <a:ext uri="{28A0092B-C50C-407E-A947-70E740481C1C}">
                           <a14:useLocalDpi xmlns:a14="http://schemas.microsoft.com/office/drawing/2010/main" val="0"/>
@@ -1716,7 +1971,7 @@
                     <pic:cNvPicPr/>
                   </pic:nvPicPr>
                   <pic:blipFill>
-                    <a:blip r:embed="rId12"/>
+                    <a:blip r:embed="rId16"/>
                     <a:stretch>
                       <a:fillRect/>
                     </a:stretch>
@@ -1767,7 +2022,7 @@
                     <pic:cNvPicPr/>
                   </pic:nvPicPr>
                   <pic:blipFill>
-                    <a:blip r:embed="rId13"/>
+                    <a:blip r:embed="rId17"/>
                     <a:stretch>
                       <a:fillRect/>
                     </a:stretch>
@@ -1930,15 +2185,7 @@
                 <w:rFonts w:ascii="Calibri" w:eastAsia="Times New Roman" w:hAnsi="Calibri" w:cs="Calibri"/>
                 <w:color w:val="000000"/>
               </w:rPr>
-              <w:t xml:space="preserve"> [4 points] Assess the assumption of linearity for the effect of duration of visit to green </w:t>
-            </w:r>
-            <w:r>
-              <w:rPr>
-                <w:rFonts w:ascii="Calibri" w:eastAsia="Times New Roman" w:hAnsi="Calibri" w:cs="Calibri"/>
-                <w:color w:val="000000"/>
-              </w:rPr>
-              <w:lastRenderedPageBreak/>
-              <w:t xml:space="preserve">spaces on 1) depression and 2) high blood pressure </w:t>
+              <w:t xml:space="preserve"> [4 points] Assess the assumption of linearity for the effect of duration of visit to green spaces on 1) depression and 2) high blood pressure </w:t>
             </w:r>
             <w:r>
               <w:rPr>
@@ -1990,7 +2237,7 @@
                     <pic:cNvPicPr/>
                   </pic:nvPicPr>
                   <pic:blipFill>
-                    <a:blip r:embed="rId14" cstate="print">
+                    <a:blip r:embed="rId18" cstate="print">
                       <a:extLst>
                         <a:ext uri="{28A0092B-C50C-407E-A947-70E740481C1C}">
                           <a14:useLocalDpi xmlns:a14="http://schemas.microsoft.com/office/drawing/2010/main" val="0"/>
@@ -2039,7 +2286,7 @@
                     <pic:cNvPicPr/>
                   </pic:nvPicPr>
                   <pic:blipFill>
-                    <a:blip r:embed="rId15" cstate="print">
+                    <a:blip r:embed="rId19" cstate="print">
                       <a:extLst>
                         <a:ext uri="{28A0092B-C50C-407E-A947-70E740481C1C}">
                           <a14:useLocalDpi xmlns:a14="http://schemas.microsoft.com/office/drawing/2010/main" val="0"/>
@@ -2222,6 +2469,65 @@
       </w:r>
       <w:r>
         <w:t>high blood pressure.</w:t>
+      </w:r>
+    </w:p>
+    <w:p/>
+    <w:p>
+      <w:r>
+        <w:drawing>
+          <wp:inline distT="0" distB="0" distL="0" distR="0" wp14:anchorId="61840727" wp14:editId="21133F42">
+            <wp:extent cx="4521432" cy="2101958"/>
+            <wp:effectExtent l="0" t="0" r="0" b="0"/>
+            <wp:docPr id="5" name="Picture 5"/>
+            <wp:cNvGraphicFramePr>
+              <a:graphicFrameLocks xmlns:a="http://schemas.openxmlformats.org/drawingml/2006/main" noChangeAspect="1"/>
+            </wp:cNvGraphicFramePr>
+            <a:graphic xmlns:a="http://schemas.openxmlformats.org/drawingml/2006/main">
+              <a:graphicData uri="http://schemas.openxmlformats.org/drawingml/2006/picture">
+                <pic:pic xmlns:pic="http://schemas.openxmlformats.org/drawingml/2006/picture">
+                  <pic:nvPicPr>
+                    <pic:cNvPr id="1" name=""/>
+                    <pic:cNvPicPr/>
+                  </pic:nvPicPr>
+                  <pic:blipFill>
+                    <a:blip r:embed="rId20"/>
+                    <a:stretch>
+                      <a:fillRect/>
+                    </a:stretch>
+                  </pic:blipFill>
+                  <pic:spPr>
+                    <a:xfrm>
+                      <a:off x="0" y="0"/>
+                      <a:ext cx="4521432" cy="2101958"/>
+                    </a:xfrm>
+                    <a:prstGeom prst="rect">
+                      <a:avLst/>
+                    </a:prstGeom>
+                  </pic:spPr>
+                </pic:pic>
+              </a:graphicData>
+            </a:graphic>
+          </wp:inline>
+        </w:drawing>
+      </w:r>
+    </w:p>
+    <w:p>
+      <w:pPr>
+        <w:rPr>
+          <w:color w:val="FF0000"/>
+        </w:rPr>
+      </w:pPr>
+      <w:r>
+        <w:rPr>
+          <w:color w:val="FF0000"/>
+        </w:rPr>
+        <w:t>The likelihood ratio test shows that for high blood pressure, using a categorical encoding of the duration variable gives significant improvement in fit.</w:t>
+      </w:r>
+      <w:r>
+        <w:rPr>
+          <w:color w:val="FF0000"/>
+        </w:rPr>
+        <w:t xml:space="preserve"> I think that this encoding should be used and may be better than using a log transformation, as it may help with interpretation as well. If duration was log transformed, it would have to be exponentiated twice to interpret the log odds ratio change.</w:t>
       </w:r>
     </w:p>
     <w:p/>
@@ -2364,6 +2670,61 @@
     <w:p/>
     <w:p>
       <w:r>
+        <w:lastRenderedPageBreak/>
+        <w:drawing>
+          <wp:inline distT="0" distB="0" distL="0" distR="0" wp14:anchorId="36E9A4DB" wp14:editId="3C663C67">
+            <wp:extent cx="4864350" cy="3880049"/>
+            <wp:effectExtent l="0" t="0" r="0" b="6350"/>
+            <wp:docPr id="6" name="Picture 6"/>
+            <wp:cNvGraphicFramePr>
+              <a:graphicFrameLocks xmlns:a="http://schemas.openxmlformats.org/drawingml/2006/main" noChangeAspect="1"/>
+            </wp:cNvGraphicFramePr>
+            <a:graphic xmlns:a="http://schemas.openxmlformats.org/drawingml/2006/main">
+              <a:graphicData uri="http://schemas.openxmlformats.org/drawingml/2006/picture">
+                <pic:pic xmlns:pic="http://schemas.openxmlformats.org/drawingml/2006/picture">
+                  <pic:nvPicPr>
+                    <pic:cNvPr id="1" name=""/>
+                    <pic:cNvPicPr/>
+                  </pic:nvPicPr>
+                  <pic:blipFill>
+                    <a:blip r:embed="rId21"/>
+                    <a:stretch>
+                      <a:fillRect/>
+                    </a:stretch>
+                  </pic:blipFill>
+                  <pic:spPr>
+                    <a:xfrm>
+                      <a:off x="0" y="0"/>
+                      <a:ext cx="4864350" cy="3880049"/>
+                    </a:xfrm>
+                    <a:prstGeom prst="rect">
+                      <a:avLst/>
+                    </a:prstGeom>
+                  </pic:spPr>
+                </pic:pic>
+              </a:graphicData>
+            </a:graphic>
+          </wp:inline>
+        </w:drawing>
+      </w:r>
+    </w:p>
+    <w:p>
+      <w:pPr>
+        <w:rPr>
+          <w:color w:val="FF0000"/>
+        </w:rPr>
+      </w:pPr>
+      <w:r>
+        <w:rPr>
+          <w:color w:val="FF0000"/>
+        </w:rPr>
+        <w:t>Perhaps the optimal time spent in green spaces to reduce high blood pressure is 35.7 (z=-4.5, p&lt;0.001).</w:t>
+      </w:r>
+      <w:bookmarkStart w:id="0" w:name="_GoBack"/>
+      <w:bookmarkEnd w:id="0"/>
+    </w:p>
+    <w:p>
+      <w:r>
         <w:t xml:space="preserve">Once the assumption of linearity for the relationships between duration of visit in green </w:t>
       </w:r>
       <w:r>
@@ -2830,27 +3191,11 @@
     </w:p>
     <w:p>
       <w:pPr>
-        <w:pStyle w:val="ListParagraph"/>
         <w:rPr>
           <w:rFonts w:ascii="Calibri" w:eastAsia="MS Mincho" w:hAnsi="Calibri" w:cs="Calibri"/>
           <w:lang w:eastAsia="ja-JP"/>
         </w:rPr>
       </w:pPr>
-    </w:p>
-    <w:p>
-      <w:pPr>
-        <w:rPr>
-          <w:rFonts w:ascii="Calibri" w:eastAsia="MS Mincho" w:hAnsi="Calibri" w:cs="Calibri"/>
-          <w:lang w:eastAsia="ja-JP"/>
-        </w:rPr>
-      </w:pPr>
-      <w:r>
-        <w:rPr>
-          <w:rFonts w:ascii="Calibri" w:eastAsia="MS Mincho" w:hAnsi="Calibri" w:cs="Calibri"/>
-          <w:lang w:eastAsia="ja-JP"/>
-        </w:rPr>
-        <w:br w:type="page"/>
-      </w:r>
     </w:p>
     <w:tbl>
       <w:tblPr>
@@ -2902,7 +3247,6 @@
                 <w:bCs/>
                 <w:color w:val="000000"/>
               </w:rPr>
-              <w:lastRenderedPageBreak/>
               <w:t xml:space="preserve">Question </w:t>
             </w:r>
             <w:r>
@@ -3118,23 +3462,7 @@
           <w:rFonts w:eastAsia="MS Mincho" w:cstheme="minorHAnsi"/>
           <w:lang w:eastAsia="ja-JP"/>
         </w:rPr>
-        <w:t xml:space="preserve">Read the article by </w:t>
-      </w:r>
-      <w:proofErr w:type="spellStart"/>
-      <w:r>
-        <w:rPr>
-          <w:rFonts w:eastAsia="MS Mincho" w:cstheme="minorHAnsi"/>
-          <w:lang w:eastAsia="ja-JP"/>
-        </w:rPr>
-        <w:t>Kalligeros</w:t>
-      </w:r>
-      <w:proofErr w:type="spellEnd"/>
-      <w:r>
-        <w:rPr>
-          <w:rFonts w:eastAsia="MS Mincho" w:cstheme="minorHAnsi"/>
-          <w:lang w:eastAsia="ja-JP"/>
-        </w:rPr>
-        <w:t xml:space="preserve"> et al. (2020) on Blackboard. The authors performed a logistic regression to determine risk factors for</w:t>
+        <w:t>Read the article by Kalligeros et al. (2020) on Blackboard. The authors performed a logistic regression to determine risk factors for</w:t>
       </w:r>
       <w:r>
         <w:rPr>
@@ -3193,6 +3521,7 @@
                 <w:rFonts w:ascii="Calibri" w:eastAsia="Times New Roman" w:hAnsi="Calibri" w:cs="Calibri"/>
                 <w:color w:val="000000"/>
               </w:rPr>
+              <w:lastRenderedPageBreak/>
               <w:t> </w:t>
             </w:r>
           </w:p>
@@ -3404,23 +3733,7 @@
                 <w:rFonts w:eastAsia="Times New Roman" w:cstheme="minorHAnsi"/>
                 <w:color w:val="000000"/>
               </w:rPr>
-              <w:t xml:space="preserve">The authors believed that severely obese patients may be at greater risk for ICU admission due to having a higher risk of heart disease. What did the authors do to ensure that the effect of severe obesity on ICU admission was due to COVID and </w:t>
-            </w:r>
-            <w:proofErr w:type="spellStart"/>
-            <w:r>
-              <w:rPr>
-                <w:rFonts w:eastAsia="Times New Roman" w:cstheme="minorHAnsi"/>
-                <w:color w:val="000000"/>
-              </w:rPr>
-              <w:t>not</w:t>
-            </w:r>
-            <w:proofErr w:type="spellEnd"/>
-            <w:r>
-              <w:rPr>
-                <w:rFonts w:eastAsia="Times New Roman" w:cstheme="minorHAnsi"/>
-                <w:color w:val="000000"/>
-              </w:rPr>
-              <w:t xml:space="preserve"> other comorbidities?</w:t>
+              <w:t>The authors believed that severely obese patients may be at greater risk for ICU admission due to having a higher risk of heart disease. What did the authors do to ensure that the effect of severe obesity on ICU admission was due to COVID and not other comorbidities?</w:t>
             </w:r>
           </w:p>
         </w:tc>
@@ -3764,11 +4077,9 @@
       <w:r>
         <w:t xml:space="preserve"> </w:t>
       </w:r>
-      <w:bookmarkStart w:id="0" w:name="_GoBack"/>
-      <w:bookmarkEnd w:id="0"/>
     </w:p>
     <w:sectPr>
-      <w:footerReference w:type="default" r:id="rId16"/>
+      <w:footerReference w:type="default" r:id="rId22"/>
       <w:pgSz w:w="12240" w:h="15840"/>
       <w:pgMar w:top="1440" w:right="1440" w:bottom="1440" w:left="1440" w:header="720" w:footer="720" w:gutter="0"/>
       <w:cols w:space="720"/>

</xml_diff>